<commit_message>
phpUnit testovi + izmena pdf-a i Selenijum testa za prijavu korisnika
</commit_message>
<xml_diff>
--- a/faza7/Testiranje - Milica Aleksić/Testiranje interfejsa - Milica Aleksic.docx
+++ b/faza7/Testiranje - Milica Aleksić/Testiranje interfejsa - Milica Aleksic.docx
@@ -198,7 +198,7 @@
                     <pic:cNvPicPr/>
                   </pic:nvPicPr>
                   <pic:blipFill>
-                    <a:blip r:embed="rId4" cstate="print"/>
+                    <a:blip r:embed="rId6" cstate="print"/>
                     <a:stretch>
                       <a:fillRect/>
                     </a:stretch>
@@ -432,7 +432,7 @@
           <w:sz w:val="32"/>
         </w:rPr>
         <w:sectPr>
-          <w:footerReference w:type="default" r:id="rId5"/>
+          <w:footerReference w:type="default" r:id="rId7"/>
           <w:pgSz w:w="11920" w:h="16850"/>
           <w:pgMar w:top="1060" w:right="920" w:bottom="1120" w:left="920" w:header="0" w:footer="938" w:gutter="0"/>
           <w:pgNumType w:start="1"/>
@@ -1311,10 +1311,7 @@
               <w:ind w:left="0"/>
             </w:pPr>
             <w:r>
-              <w:t xml:space="preserve"> </w:t>
-            </w:r>
-            <w:r>
-              <w:t xml:space="preserve">Uneto korisničko ime se podudara sa </w:t>
+              <w:t xml:space="preserve"> Uneto korisničko ime se podudara sa </w:t>
             </w:r>
             <w:r>
               <w:rPr>
@@ -1636,16 +1633,7 @@
               <w:ind w:left="0"/>
             </w:pPr>
             <w:r>
-              <w:t xml:space="preserve"> </w:t>
-            </w:r>
-            <w:r>
-              <w:t xml:space="preserve">Nije unet </w:t>
-            </w:r>
-            <w:r>
-              <w:t>mejl</w:t>
-            </w:r>
-            <w:r>
-              <w:t xml:space="preserve"> korisnika prilikom registracije.</w:t>
+              <w:t xml:space="preserve"> Nije unet mejl korisnika prilikom registracije.</w:t>
             </w:r>
           </w:p>
         </w:tc>
@@ -1704,16 +1692,7 @@
               <w:ind w:left="0"/>
             </w:pPr>
             <w:r>
-              <w:t xml:space="preserve"> </w:t>
-            </w:r>
-            <w:r>
-              <w:t>Nije unet</w:t>
-            </w:r>
-            <w:r>
-              <w:t xml:space="preserve">a lozinka </w:t>
-            </w:r>
-            <w:r>
-              <w:t>korisnika prilikom registracije.</w:t>
+              <w:t xml:space="preserve"> Nije uneta lozinka korisnika prilikom registracije.</w:t>
             </w:r>
           </w:p>
         </w:tc>
@@ -1772,13 +1751,7 @@
               <w:ind w:left="0"/>
             </w:pPr>
             <w:r>
-              <w:t xml:space="preserve"> Nije uneta </w:t>
-            </w:r>
-            <w:r>
-              <w:t xml:space="preserve">ponovljena </w:t>
-            </w:r>
-            <w:r>
-              <w:t>lozinka korisnika prilikom registracije.</w:t>
+              <w:t xml:space="preserve"> Nije uneta ponovljena lozinka korisnika prilikom registracije.</w:t>
             </w:r>
           </w:p>
         </w:tc>
@@ -2181,10 +2154,7 @@
               <w:t xml:space="preserve">TP1 -  </w:t>
             </w:r>
             <w:r>
-              <w:t xml:space="preserve">Neregistrovani </w:t>
-            </w:r>
-            <w:r>
-              <w:t>k</w:t>
+              <w:t>Neregistrovani k</w:t>
             </w:r>
             <w:r>
               <w:t>orisnik se uspešno registruje na sistem</w:t>
@@ -2206,13 +2176,7 @@
               <w:ind w:left="0" w:right="486"/>
             </w:pPr>
             <w:r>
-              <w:t>Korisnik nije</w:t>
-            </w:r>
-            <w:r>
-              <w:t xml:space="preserve"> </w:t>
-            </w:r>
-            <w:r>
-              <w:t>ulogovan na sistem / Registrovani korisnik je prijavljen na sistem</w:t>
+              <w:t>Korisnik nije ulogovan na sistem / Registrovani korisnik je prijavljen na sistem</w:t>
             </w:r>
           </w:p>
         </w:tc>
@@ -2300,22 +2264,10 @@
               <w:t xml:space="preserve">TP2 -  </w:t>
             </w:r>
             <w:r>
-              <w:t xml:space="preserve">Neregistrovani </w:t>
-            </w:r>
-            <w:r>
-              <w:t>k</w:t>
-            </w:r>
-            <w:r>
-              <w:t xml:space="preserve">orisnik </w:t>
-            </w:r>
-            <w:r>
-              <w:t>ne</w:t>
-            </w:r>
-            <w:r>
-              <w:t xml:space="preserve">uspešno </w:t>
-            </w:r>
-            <w:r>
-              <w:t>pou</w:t>
+              <w:t>Neregistrovani k</w:t>
+            </w:r>
+            <w:r>
+              <w:t>orisnik neuspešno pou</w:t>
             </w:r>
             <w:r>
               <w:rPr>
@@ -2324,13 +2276,7 @@
               <w:t xml:space="preserve">šava </w:t>
             </w:r>
             <w:r>
-              <w:t>regist</w:t>
-            </w:r>
-            <w:r>
-              <w:t>raciju</w:t>
-            </w:r>
-            <w:r>
-              <w:t xml:space="preserve"> na sistem</w:t>
+              <w:t>registraciju na sistem</w:t>
             </w:r>
           </w:p>
         </w:tc>
@@ -2352,10 +2298,7 @@
               <w:t>Korisnik nije ulogovan na sistem</w:t>
             </w:r>
             <w:r>
-              <w:t xml:space="preserve"> </w:t>
-            </w:r>
-            <w:r>
-              <w:t>/ Registrovani korisnik je prijavljen na sistem</w:t>
+              <w:t xml:space="preserve"> / Registrovani korisnik je prijavljen na sistem</w:t>
             </w:r>
           </w:p>
         </w:tc>
@@ -2487,10 +2430,7 @@
             </w:pPr>
             <w:r>
               <w:lastRenderedPageBreak/>
-              <w:t>4</w:t>
-            </w:r>
-            <w:r>
-              <w:t>.</w:t>
+              <w:t>4.</w:t>
             </w:r>
           </w:p>
         </w:tc>
@@ -2597,10 +2537,7 @@
               <w:jc w:val="center"/>
             </w:pPr>
             <w:r>
-              <w:t>5</w:t>
-            </w:r>
-            <w:r>
-              <w:t>.</w:t>
+              <w:t>5.</w:t>
             </w:r>
           </w:p>
         </w:tc>
@@ -2707,10 +2644,7 @@
               <w:jc w:val="center"/>
             </w:pPr>
             <w:r>
-              <w:t>6</w:t>
-            </w:r>
-            <w:r>
-              <w:t>.</w:t>
+              <w:t>6.</w:t>
             </w:r>
           </w:p>
         </w:tc>
@@ -2817,10 +2751,7 @@
               <w:jc w:val="center"/>
             </w:pPr>
             <w:r>
-              <w:t>7</w:t>
-            </w:r>
-            <w:r>
-              <w:t>.</w:t>
+              <w:t>7.</w:t>
             </w:r>
           </w:p>
         </w:tc>
@@ -2927,10 +2858,7 @@
               <w:jc w:val="center"/>
             </w:pPr>
             <w:r>
-              <w:t>8</w:t>
-            </w:r>
-            <w:r>
-              <w:t>.</w:t>
+              <w:t>8.</w:t>
             </w:r>
           </w:p>
         </w:tc>
@@ -3037,10 +2965,7 @@
               <w:jc w:val="center"/>
             </w:pPr>
             <w:r>
-              <w:t>9</w:t>
-            </w:r>
-            <w:r>
-              <w:t>.</w:t>
+              <w:t>9.</w:t>
             </w:r>
           </w:p>
         </w:tc>
@@ -3147,10 +3072,7 @@
               <w:jc w:val="center"/>
             </w:pPr>
             <w:r>
-              <w:t>10</w:t>
-            </w:r>
-            <w:r>
-              <w:t>.</w:t>
+              <w:t>10.</w:t>
             </w:r>
           </w:p>
         </w:tc>
@@ -3620,19 +3542,7 @@
               <w:t>Ispravno u</w:t>
             </w:r>
             <w:r>
-              <w:t xml:space="preserve">neti svi podaci potrebni za </w:t>
-            </w:r>
-            <w:r>
-              <w:t xml:space="preserve">prijavu </w:t>
-            </w:r>
-            <w:r>
-              <w:t>korisnika</w:t>
-            </w:r>
-            <w:r>
-              <w:t xml:space="preserve"> na sistem</w:t>
-            </w:r>
-            <w:r>
-              <w:t>.</w:t>
+              <w:t>neti svi podaci potrebni za prijavu korisnika na sistem.</w:t>
             </w:r>
           </w:p>
         </w:tc>
@@ -3721,6 +3631,7 @@
             <w:tcW w:w="1272" w:type="dxa"/>
             <w:tcBorders>
               <w:top w:val="single" w:sz="6" w:space="0" w:color="404040"/>
+              <w:bottom w:val="single" w:sz="6" w:space="0" w:color="404040"/>
             </w:tcBorders>
           </w:tcPr>
           <w:p>
@@ -3739,6 +3650,7 @@
             <w:tcW w:w="6947" w:type="dxa"/>
             <w:tcBorders>
               <w:top w:val="single" w:sz="6" w:space="0" w:color="404040"/>
+              <w:bottom w:val="single" w:sz="6" w:space="0" w:color="404040"/>
             </w:tcBorders>
           </w:tcPr>
           <w:p>
@@ -3755,6 +3667,7 @@
             <w:tcW w:w="1529" w:type="dxa"/>
             <w:tcBorders>
               <w:top w:val="single" w:sz="6" w:space="0" w:color="404040"/>
+              <w:bottom w:val="single" w:sz="6" w:space="0" w:color="404040"/>
             </w:tcBorders>
           </w:tcPr>
           <w:p>
@@ -3763,6 +3676,61 @@
             </w:pPr>
             <w:r>
               <w:t>Nelegalna</w:t>
+            </w:r>
+          </w:p>
+        </w:tc>
+      </w:tr>
+      <w:tr>
+        <w:trPr>
+          <w:trHeight w:val="369"/>
+        </w:trPr>
+        <w:tc>
+          <w:tcPr>
+            <w:tcW w:w="1272" w:type="dxa"/>
+            <w:tcBorders>
+              <w:top w:val="single" w:sz="6" w:space="0" w:color="404040"/>
+            </w:tcBorders>
+          </w:tcPr>
+          <w:p>
+            <w:pPr>
+              <w:pStyle w:val="TableParagraph"/>
+              <w:ind w:left="155" w:right="67"/>
+              <w:jc w:val="center"/>
+            </w:pPr>
+            <w:r>
+              <w:t>4.</w:t>
+            </w:r>
+          </w:p>
+        </w:tc>
+        <w:tc>
+          <w:tcPr>
+            <w:tcW w:w="6947" w:type="dxa"/>
+            <w:tcBorders>
+              <w:top w:val="single" w:sz="6" w:space="0" w:color="404040"/>
+            </w:tcBorders>
+          </w:tcPr>
+          <w:p>
+            <w:pPr>
+              <w:pStyle w:val="TableParagraph"/>
+            </w:pPr>
+            <w:r>
+              <w:t>Ispravno uneti svi podaci potrebni za prijavu admina na sistem</w:t>
+            </w:r>
+          </w:p>
+        </w:tc>
+        <w:tc>
+          <w:tcPr>
+            <w:tcW w:w="1529" w:type="dxa"/>
+            <w:tcBorders>
+              <w:top w:val="single" w:sz="6" w:space="0" w:color="404040"/>
+            </w:tcBorders>
+          </w:tcPr>
+          <w:p>
+            <w:pPr>
+              <w:pStyle w:val="TableParagraph"/>
+            </w:pPr>
+            <w:r>
+              <w:t>Legalna</w:t>
             </w:r>
           </w:p>
         </w:tc>
@@ -4194,13 +4162,7 @@
               <w:rPr>
                 <w:lang w:val="sr-Latn-RS"/>
               </w:rPr>
-              <w:t>Neu</w:t>
-            </w:r>
-            <w:r>
-              <w:rPr>
-                <w:lang w:val="sr-Latn-RS"/>
-              </w:rPr>
-              <w:t>spešno prijavljivanje na sistem</w:t>
+              <w:t>Neuspešno prijavljivanje na sistem</w:t>
             </w:r>
             <w:r>
               <w:rPr>
@@ -4364,13 +4326,7 @@
               <w:rPr>
                 <w:lang w:val="sr-Latn-RS"/>
               </w:rPr>
-              <w:t>Neu</w:t>
-            </w:r>
-            <w:r>
-              <w:rPr>
-                <w:lang w:val="sr-Latn-RS"/>
-              </w:rPr>
-              <w:t>spešno prijavljivanje na sistem</w:t>
+              <w:t>Neuspešno prijavljivanje na sistem</w:t>
             </w:r>
             <w:r>
               <w:rPr>
@@ -4413,13 +4369,7 @@
               <w:ind w:right="544"/>
             </w:pPr>
             <w:r>
-              <w:t>TP</w:t>
-            </w:r>
-            <w:r>
-              <w:t>2</w:t>
-            </w:r>
-            <w:r>
-              <w:t xml:space="preserve"> – Neregistrovani korisnik je neuspe</w:t>
+              <w:t>TP2 – Neregistrovani korisnik je neuspe</w:t>
             </w:r>
             <w:r>
               <w:t>š</w:t>
@@ -4472,6 +4422,137 @@
           </w:p>
         </w:tc>
       </w:tr>
+      <w:tr>
+        <w:trPr>
+          <w:trHeight w:val="815"/>
+        </w:trPr>
+        <w:tc>
+          <w:tcPr>
+            <w:tcW w:w="1270" w:type="dxa"/>
+            <w:tcBorders>
+              <w:top w:val="single" w:sz="6" w:space="0" w:color="404040"/>
+              <w:bottom w:val="single" w:sz="6" w:space="0" w:color="404040"/>
+            </w:tcBorders>
+          </w:tcPr>
+          <w:p>
+            <w:pPr>
+              <w:pStyle w:val="TableParagraph"/>
+              <w:ind w:left="156" w:right="66"/>
+              <w:jc w:val="center"/>
+            </w:pPr>
+            <w:r>
+              <w:t>4</w:t>
+            </w:r>
+            <w:r>
+              <w:t>.</w:t>
+            </w:r>
+          </w:p>
+        </w:tc>
+        <w:tc>
+          <w:tcPr>
+            <w:tcW w:w="1988" w:type="dxa"/>
+            <w:tcBorders>
+              <w:top w:val="single" w:sz="6" w:space="0" w:color="404040"/>
+              <w:bottom w:val="single" w:sz="6" w:space="0" w:color="404040"/>
+            </w:tcBorders>
+          </w:tcPr>
+          <w:p>
+            <w:pPr>
+              <w:pStyle w:val="TableParagraph"/>
+              <w:spacing w:before="0" w:line="232" w:lineRule="exact"/>
+              <w:ind w:left="0"/>
+            </w:pPr>
+            <w:r>
+              <w:t xml:space="preserve"> TP – </w:t>
+            </w:r>
+            <w:r>
+              <w:rPr>
+                <w:lang w:val="sr-Latn-RS"/>
+              </w:rPr>
+              <w:t>Uspešno prijavljivanje na sistem.</w:t>
+            </w:r>
+          </w:p>
+        </w:tc>
+        <w:tc>
+          <w:tcPr>
+            <w:tcW w:w="1416" w:type="dxa"/>
+            <w:tcBorders>
+              <w:top w:val="single" w:sz="6" w:space="0" w:color="404040"/>
+              <w:bottom w:val="single" w:sz="6" w:space="0" w:color="404040"/>
+            </w:tcBorders>
+          </w:tcPr>
+          <w:p>
+            <w:pPr>
+              <w:pStyle w:val="TableParagraph"/>
+              <w:ind w:left="129"/>
+            </w:pPr>
+            <w:r>
+              <w:t>4</w:t>
+            </w:r>
+          </w:p>
+        </w:tc>
+        <w:tc>
+          <w:tcPr>
+            <w:tcW w:w="2410" w:type="dxa"/>
+            <w:tcBorders>
+              <w:top w:val="single" w:sz="6" w:space="0" w:color="404040"/>
+              <w:bottom w:val="single" w:sz="6" w:space="0" w:color="404040"/>
+            </w:tcBorders>
+          </w:tcPr>
+          <w:p>
+            <w:pPr>
+              <w:pStyle w:val="TableParagraph"/>
+              <w:spacing w:before="70" w:line="228" w:lineRule="auto"/>
+              <w:ind w:right="544"/>
+            </w:pPr>
+            <w:r>
+              <w:t>TP1 – Neregistrovani korisnik se uspešno prijavljuje na sistem.</w:t>
+            </w:r>
+          </w:p>
+        </w:tc>
+        <w:tc>
+          <w:tcPr>
+            <w:tcW w:w="2694" w:type="dxa"/>
+            <w:tcBorders>
+              <w:top w:val="single" w:sz="6" w:space="0" w:color="404040"/>
+              <w:bottom w:val="single" w:sz="6" w:space="0" w:color="404040"/>
+            </w:tcBorders>
+          </w:tcPr>
+          <w:p>
+            <w:pPr>
+              <w:pStyle w:val="TableParagraph"/>
+              <w:spacing w:before="70" w:line="228" w:lineRule="auto"/>
+              <w:ind w:right="486"/>
+            </w:pPr>
+            <w:r>
+              <w:t>Korisnik nije ulogovan na sistem</w:t>
+            </w:r>
+          </w:p>
+          <w:p>
+            <w:pPr>
+              <w:pStyle w:val="TableParagraph"/>
+              <w:spacing w:before="70" w:line="228" w:lineRule="auto"/>
+              <w:ind w:right="486"/>
+            </w:pPr>
+            <w:r>
+              <w:t>/</w:t>
+            </w:r>
+          </w:p>
+          <w:p>
+            <w:pPr>
+              <w:pStyle w:val="TableParagraph"/>
+              <w:spacing w:before="70" w:line="228" w:lineRule="auto"/>
+              <w:ind w:right="486"/>
+            </w:pPr>
+            <w:r>
+              <w:t>Admin</w:t>
+            </w:r>
+            <w:r>
+              <w:t xml:space="preserve"> je prijavljen na sistem</w:t>
+            </w:r>
+          </w:p>
+        </w:tc>
+      </w:tr>
     </w:tbl>
     <w:p>
       <w:pPr>
@@ -4503,10 +4584,7 @@
         <w:t xml:space="preserve"> </w:t>
       </w:r>
       <w:r>
-        <w:t>P</w:t>
-      </w:r>
-      <w:r>
-        <w:t>rikaz preporučenih koktela</w:t>
+        <w:t>Prikaz preporučenih koktela</w:t>
       </w:r>
     </w:p>
     <w:p>
@@ -4739,6 +4817,15 @@
     </w:p>
     <w:p>
       <w:pPr>
+        <w:pStyle w:val="Teloteksta"/>
+        <w:spacing w:before="1"/>
+        <w:rPr>
+          <w:sz w:val="31"/>
+        </w:rPr>
+      </w:pPr>
+    </w:p>
+    <w:p>
+      <w:pPr>
         <w:ind w:left="904"/>
         <w:rPr>
           <w:sz w:val="30"/>
@@ -4748,6 +4835,7 @@
         <w:rPr>
           <w:sz w:val="30"/>
         </w:rPr>
+        <w:lastRenderedPageBreak/>
         <w:t>Test</w:t>
       </w:r>
       <w:r>
@@ -5088,7 +5176,7 @@
       <w:pPr>
         <w:rPr>
           <w:b/>
-          <w:sz w:val="32"/>
+          <w:sz w:val="30"/>
         </w:rPr>
       </w:pPr>
       <w:r>
@@ -5096,9 +5184,24 @@
           <w:b/>
           <w:sz w:val="30"/>
         </w:rPr>
-        <w:lastRenderedPageBreak/>
         <w:t xml:space="preserve"> </w:t>
       </w:r>
+    </w:p>
+    <w:p>
+      <w:pPr>
+        <w:rPr>
+          <w:b/>
+          <w:sz w:val="30"/>
+        </w:rPr>
+      </w:pPr>
+    </w:p>
+    <w:p>
+      <w:pPr>
+        <w:rPr>
+          <w:b/>
+          <w:sz w:val="32"/>
+        </w:rPr>
+      </w:pPr>
       <w:r>
         <w:rPr>
           <w:b/>
@@ -5720,6 +5823,25 @@
     </w:sectPr>
   </w:body>
 </w:document>
+</file>
+
+<file path=word/endnotes.xml><?xml version="1.0" encoding="utf-8"?>
+<w:endnotes xmlns:wpc="http://schemas.microsoft.com/office/word/2010/wordprocessingCanvas" xmlns:cx="http://schemas.microsoft.com/office/drawing/2014/chartex" xmlns:cx1="http://schemas.microsoft.com/office/drawing/2015/9/8/chartex" xmlns:cx2="http://schemas.microsoft.com/office/drawing/2015/10/21/chartex" xmlns:cx3="http://schemas.microsoft.com/office/drawing/2016/5/9/chartex" xmlns:cx4="http://schemas.microsoft.com/office/drawing/2016/5/10/chartex" xmlns:cx5="http://schemas.microsoft.com/office/drawing/2016/5/11/chartex" xmlns:cx6="http://schemas.microsoft.com/office/drawing/2016/5/12/chartex" xmlns:cx7="http://schemas.microsoft.com/office/drawing/2016/5/13/chartex" xmlns:cx8="http://schemas.microsoft.com/office/drawing/2016/5/14/chartex" xmlns:mc="http://schemas.openxmlformats.org/markup-compatibility/2006" xmlns:aink="http://schemas.microsoft.com/office/drawing/2016/ink" xmlns:am3d="http://schemas.microsoft.com/office/drawing/2017/model3d" xmlns:o="urn:schemas-microsoft-com:office:office" xmlns:oel="http://schemas.microsoft.com/office/2019/extlst" xmlns:r="http://schemas.openxmlformats.org/officeDocument/2006/relationships" xmlns:m="http://schemas.openxmlformats.org/officeDocument/2006/math" xmlns:v="urn:schemas-microsoft-com:vml" xmlns:wp14="http://schemas.microsoft.com/office/word/2010/wordprocessingDrawing" xmlns:wp="http://schemas.openxmlformats.org/drawingml/2006/wordprocessingDrawing" xmlns:w10="urn:schemas-microsoft-com:office:word" xmlns:w="http://schemas.openxmlformats.org/wordprocessingml/2006/main" xmlns:w14="http://schemas.microsoft.com/office/word/2010/wordml" xmlns:w15="http://schemas.microsoft.com/office/word/2012/wordml" xmlns:w16cex="http://schemas.microsoft.com/office/word/2018/wordml/cex" xmlns:w16cid="http://schemas.microsoft.com/office/word/2016/wordml/cid" xmlns:w16="http://schemas.microsoft.com/office/word/2018/wordml" xmlns:w16sdtdh="http://schemas.microsoft.com/office/word/2020/wordml/sdtdatahash" xmlns:w16se="http://schemas.microsoft.com/office/word/2015/wordml/symex" xmlns:wpg="http://schemas.microsoft.com/office/word/2010/wordprocessingGroup" xmlns:wpi="http://schemas.microsoft.com/office/word/2010/wordprocessingInk" xmlns:wne="http://schemas.microsoft.com/office/word/2006/wordml" xmlns:wps="http://schemas.microsoft.com/office/word/2010/wordprocessingShape" mc:Ignorable="w14 w15 w16se w16cid w16 w16cex w16sdtdh wp14">
+  <w:endnote w:type="separator" w:id="-1">
+    <w:p>
+      <w:r>
+        <w:separator/>
+      </w:r>
+    </w:p>
+  </w:endnote>
+  <w:endnote w:type="continuationSeparator" w:id="0">
+    <w:p>
+      <w:r>
+        <w:continuationSeparator/>
+      </w:r>
+    </w:p>
+  </w:endnote>
+</w:endnotes>
 </file>
 
 <file path=word/footer1.xml><?xml version="1.0" encoding="utf-8"?>
@@ -5876,6 +5998,25 @@
 </w:ftr>
 </file>
 
+<file path=word/footnotes.xml><?xml version="1.0" encoding="utf-8"?>
+<w:footnotes xmlns:wpc="http://schemas.microsoft.com/office/word/2010/wordprocessingCanvas" xmlns:cx="http://schemas.microsoft.com/office/drawing/2014/chartex" xmlns:cx1="http://schemas.microsoft.com/office/drawing/2015/9/8/chartex" xmlns:cx2="http://schemas.microsoft.com/office/drawing/2015/10/21/chartex" xmlns:cx3="http://schemas.microsoft.com/office/drawing/2016/5/9/chartex" xmlns:cx4="http://schemas.microsoft.com/office/drawing/2016/5/10/chartex" xmlns:cx5="http://schemas.microsoft.com/office/drawing/2016/5/11/chartex" xmlns:cx6="http://schemas.microsoft.com/office/drawing/2016/5/12/chartex" xmlns:cx7="http://schemas.microsoft.com/office/drawing/2016/5/13/chartex" xmlns:cx8="http://schemas.microsoft.com/office/drawing/2016/5/14/chartex" xmlns:mc="http://schemas.openxmlformats.org/markup-compatibility/2006" xmlns:aink="http://schemas.microsoft.com/office/drawing/2016/ink" xmlns:am3d="http://schemas.microsoft.com/office/drawing/2017/model3d" xmlns:o="urn:schemas-microsoft-com:office:office" xmlns:oel="http://schemas.microsoft.com/office/2019/extlst" xmlns:r="http://schemas.openxmlformats.org/officeDocument/2006/relationships" xmlns:m="http://schemas.openxmlformats.org/officeDocument/2006/math" xmlns:v="urn:schemas-microsoft-com:vml" xmlns:wp14="http://schemas.microsoft.com/office/word/2010/wordprocessingDrawing" xmlns:wp="http://schemas.openxmlformats.org/drawingml/2006/wordprocessingDrawing" xmlns:w10="urn:schemas-microsoft-com:office:word" xmlns:w="http://schemas.openxmlformats.org/wordprocessingml/2006/main" xmlns:w14="http://schemas.microsoft.com/office/word/2010/wordml" xmlns:w15="http://schemas.microsoft.com/office/word/2012/wordml" xmlns:w16cex="http://schemas.microsoft.com/office/word/2018/wordml/cex" xmlns:w16cid="http://schemas.microsoft.com/office/word/2016/wordml/cid" xmlns:w16="http://schemas.microsoft.com/office/word/2018/wordml" xmlns:w16sdtdh="http://schemas.microsoft.com/office/word/2020/wordml/sdtdatahash" xmlns:w16se="http://schemas.microsoft.com/office/word/2015/wordml/symex" xmlns:wpg="http://schemas.microsoft.com/office/word/2010/wordprocessingGroup" xmlns:wpi="http://schemas.microsoft.com/office/word/2010/wordprocessingInk" xmlns:wne="http://schemas.microsoft.com/office/word/2006/wordml" xmlns:wps="http://schemas.microsoft.com/office/word/2010/wordprocessingShape" mc:Ignorable="w14 w15 w16se w16cid w16 w16cex w16sdtdh wp14">
+  <w:footnote w:type="separator" w:id="-1">
+    <w:p>
+      <w:r>
+        <w:separator/>
+      </w:r>
+    </w:p>
+  </w:footnote>
+  <w:footnote w:type="continuationSeparator" w:id="0">
+    <w:p>
+      <w:r>
+        <w:continuationSeparator/>
+      </w:r>
+    </w:p>
+  </w:footnote>
+</w:footnotes>
+</file>
+
 <file path=word/styles.xml><?xml version="1.0" encoding="utf-8"?>
 <w:styles xmlns:mc="http://schemas.openxmlformats.org/markup-compatibility/2006" xmlns:r="http://schemas.openxmlformats.org/officeDocument/2006/relationships" xmlns:w="http://schemas.openxmlformats.org/wordprocessingml/2006/main" xmlns:w14="http://schemas.microsoft.com/office/word/2010/wordml" xmlns:w15="http://schemas.microsoft.com/office/word/2012/wordml" xmlns:w16cex="http://schemas.microsoft.com/office/word/2018/wordml/cex" xmlns:w16cid="http://schemas.microsoft.com/office/word/2016/wordml/cid" xmlns:w16="http://schemas.microsoft.com/office/word/2018/wordml" xmlns:w16sdtdh="http://schemas.microsoft.com/office/word/2020/wordml/sdtdatahash" xmlns:w16se="http://schemas.microsoft.com/office/word/2015/wordml/symex" mc:Ignorable="w14 w15 w16se w16cid w16 w16cex w16sdtdh">
   <w:docDefaults>
@@ -5999,6 +6140,7 @@
     <w:lsdException w:name="HTML Sample" w:semiHidden="1" w:unhideWhenUsed="1"/>
     <w:lsdException w:name="HTML Typewriter" w:semiHidden="1" w:unhideWhenUsed="1"/>
     <w:lsdException w:name="HTML Variable" w:semiHidden="1" w:unhideWhenUsed="1"/>
+    <w:lsdException w:name="Normal Table" w:semiHidden="1" w:unhideWhenUsed="1"/>
     <w:lsdException w:name="annotation subject" w:semiHidden="1" w:unhideWhenUsed="1"/>
     <w:lsdException w:name="No List" w:semiHidden="1" w:unhideWhenUsed="1"/>
     <w:lsdException w:name="Outline List 1" w:semiHidden="1" w:unhideWhenUsed="1"/>
@@ -6045,8 +6187,10 @@
     <w:lsdException w:name="Table Subtle 2" w:semiHidden="1" w:unhideWhenUsed="1"/>
     <w:lsdException w:name="Table Web 1" w:semiHidden="1" w:unhideWhenUsed="1"/>
     <w:lsdException w:name="Table Web 2" w:semiHidden="1" w:unhideWhenUsed="1"/>
+    <w:lsdException w:name="Table Web 3" w:semiHidden="1" w:unhideWhenUsed="1"/>
     <w:lsdException w:name="Balloon Text" w:semiHidden="1" w:unhideWhenUsed="1"/>
     <w:lsdException w:name="Table Grid" w:uiPriority="39"/>
+    <w:lsdException w:name="Table Theme" w:semiHidden="1" w:unhideWhenUsed="1"/>
     <w:lsdException w:name="Placeholder Text" w:semiHidden="1"/>
     <w:lsdException w:name="No Spacing" w:uiPriority="1" w:qFormat="1"/>
     <w:lsdException w:name="Light Shading" w:uiPriority="60"/>

</xml_diff>